<commit_message>
algo analysis and report
</commit_message>
<xml_diff>
--- a/FarmFuturo project report.docx
+++ b/FarmFuturo project report.docx
@@ -20,15 +20,6 @@
         </w:rPr>
       </w:pPr>
       <w:bookmarkStart w:id="0" w:name="_Hlk151768941"/>
-      <w:r>
-        <w:rPr>
-          <w:rFonts w:ascii="Times New Roman" w:eastAsia="Times New Roman" w:hAnsi="Times New Roman" w:cs="Times New Roman"/>
-          <w:i/>
-          <w:sz w:val="30"/>
-          <w:szCs w:val="30"/>
-        </w:rPr>
-        <w:t>A Mini Project report on</w:t>
-      </w:r>
     </w:p>
     <w:p>
       <w:pPr>
@@ -42,20 +33,11 @@
         <w:jc w:val="center"/>
         <w:rPr>
           <w:rFonts w:ascii="Times New Roman" w:eastAsia="Times New Roman" w:hAnsi="Times New Roman" w:cs="Times New Roman"/>
-          <w:b/>
-          <w:sz w:val="70"/>
-          <w:szCs w:val="70"/>
-        </w:rPr>
-      </w:pPr>
-      <w:r>
-        <w:rPr>
-          <w:rFonts w:ascii="Times New Roman" w:eastAsia="Times New Roman" w:hAnsi="Times New Roman" w:cs="Times New Roman"/>
-          <w:b/>
-          <w:sz w:val="70"/>
-          <w:szCs w:val="70"/>
-        </w:rPr>
-        <w:t>FARM FUTURO</w:t>
-      </w:r>
+          <w:i/>
+          <w:sz w:val="30"/>
+          <w:szCs w:val="30"/>
+        </w:rPr>
+      </w:pPr>
     </w:p>
     <w:p>
       <w:pPr>
@@ -68,30 +50,12 @@
         <w:spacing w:before="240" w:after="240"/>
         <w:jc w:val="center"/>
         <w:rPr>
-          <w:rFonts w:ascii="Roboto" w:eastAsia="Roboto" w:hAnsi="Roboto" w:cs="Roboto"/>
-          <w:color w:val="0F0F0F"/>
-          <w:sz w:val="24"/>
-          <w:szCs w:val="24"/>
-        </w:rPr>
-      </w:pPr>
-      <w:r>
-        <w:rPr>
-          <w:rFonts w:ascii="Times New Roman" w:eastAsia="Times New Roman" w:hAnsi="Times New Roman" w:cs="Times New Roman"/>
-          <w:color w:val="0F0F0F"/>
+          <w:rFonts w:ascii="Times New Roman" w:eastAsia="Times New Roman" w:hAnsi="Times New Roman" w:cs="Times New Roman"/>
+          <w:i/>
           <w:sz w:val="30"/>
           <w:szCs w:val="30"/>
         </w:rPr>
-        <w:t>A Machine Learning-Based Crop Recommendation System for Precision Agriculture and Analysis of Agricultural Datasets</w:t>
-      </w:r>
-      <w:r>
-        <w:rPr>
-          <w:rFonts w:ascii="Roboto" w:eastAsia="Roboto" w:hAnsi="Roboto" w:cs="Roboto"/>
-          <w:color w:val="0F0F0F"/>
-          <w:sz w:val="24"/>
-          <w:szCs w:val="24"/>
-        </w:rPr>
-        <w:t>.</w:t>
-      </w:r>
+      </w:pPr>
     </w:p>
     <w:p>
       <w:pPr>
@@ -104,10 +68,10 @@
         <w:spacing w:before="240" w:after="240"/>
         <w:jc w:val="center"/>
         <w:rPr>
-          <w:rFonts w:ascii="Roboto" w:eastAsia="Roboto" w:hAnsi="Roboto" w:cs="Roboto"/>
-          <w:color w:val="0F0F0F"/>
-          <w:sz w:val="24"/>
-          <w:szCs w:val="24"/>
+          <w:rFonts w:ascii="Times New Roman" w:eastAsia="Times New Roman" w:hAnsi="Times New Roman" w:cs="Times New Roman"/>
+          <w:i/>
+          <w:sz w:val="30"/>
+          <w:szCs w:val="30"/>
         </w:rPr>
       </w:pPr>
     </w:p>
@@ -122,10 +86,10 @@
         <w:spacing w:before="240" w:after="240"/>
         <w:jc w:val="center"/>
         <w:rPr>
-          <w:rFonts w:ascii="Roboto" w:eastAsia="Roboto" w:hAnsi="Roboto" w:cs="Roboto"/>
-          <w:color w:val="0F0F0F"/>
-          <w:sz w:val="24"/>
-          <w:szCs w:val="24"/>
+          <w:rFonts w:ascii="Times New Roman" w:eastAsia="Times New Roman" w:hAnsi="Times New Roman" w:cs="Times New Roman"/>
+          <w:i/>
+          <w:sz w:val="30"/>
+          <w:szCs w:val="30"/>
         </w:rPr>
       </w:pPr>
     </w:p>
@@ -140,10 +104,10 @@
         <w:spacing w:before="240" w:after="240"/>
         <w:jc w:val="center"/>
         <w:rPr>
-          <w:rFonts w:ascii="Roboto" w:eastAsia="Roboto" w:hAnsi="Roboto" w:cs="Roboto"/>
-          <w:color w:val="0F0F0F"/>
-          <w:sz w:val="24"/>
-          <w:szCs w:val="24"/>
+          <w:rFonts w:ascii="Times New Roman" w:eastAsia="Times New Roman" w:hAnsi="Times New Roman" w:cs="Times New Roman"/>
+          <w:i/>
+          <w:sz w:val="30"/>
+          <w:szCs w:val="30"/>
         </w:rPr>
       </w:pPr>
     </w:p>
@@ -156,12 +120,11 @@
           <w:right w:val="single" w:sz="24" w:space="0" w:color="000000"/>
         </w:pBdr>
         <w:spacing w:before="240" w:after="240"/>
-        <w:jc w:val="center"/>
-        <w:rPr>
-          <w:rFonts w:ascii="Roboto" w:eastAsia="Roboto" w:hAnsi="Roboto" w:cs="Roboto"/>
-          <w:color w:val="0F0F0F"/>
-          <w:sz w:val="24"/>
-          <w:szCs w:val="24"/>
+        <w:rPr>
+          <w:rFonts w:ascii="Times New Roman" w:eastAsia="Times New Roman" w:hAnsi="Times New Roman" w:cs="Times New Roman"/>
+          <w:i/>
+          <w:sz w:val="30"/>
+          <w:szCs w:val="30"/>
         </w:rPr>
       </w:pPr>
     </w:p>
@@ -176,12 +139,21 @@
         <w:spacing w:before="240" w:after="240"/>
         <w:jc w:val="center"/>
         <w:rPr>
-          <w:rFonts w:ascii="Roboto" w:eastAsia="Roboto" w:hAnsi="Roboto" w:cs="Roboto"/>
-          <w:color w:val="0F0F0F"/>
-          <w:sz w:val="24"/>
-          <w:szCs w:val="24"/>
-        </w:rPr>
-      </w:pPr>
+          <w:rFonts w:ascii="Times New Roman" w:eastAsia="Times New Roman" w:hAnsi="Times New Roman" w:cs="Times New Roman"/>
+          <w:i/>
+          <w:sz w:val="30"/>
+          <w:szCs w:val="30"/>
+        </w:rPr>
+      </w:pPr>
+      <w:r>
+        <w:rPr>
+          <w:rFonts w:ascii="Times New Roman" w:eastAsia="Times New Roman" w:hAnsi="Times New Roman" w:cs="Times New Roman"/>
+          <w:i/>
+          <w:sz w:val="30"/>
+          <w:szCs w:val="30"/>
+        </w:rPr>
+        <w:t>A Mini Project report on</w:t>
+      </w:r>
     </w:p>
     <w:p>
       <w:pPr>
@@ -194,12 +166,21 @@
         <w:spacing w:before="240" w:after="240"/>
         <w:jc w:val="center"/>
         <w:rPr>
-          <w:rFonts w:ascii="Roboto" w:eastAsia="Roboto" w:hAnsi="Roboto" w:cs="Roboto"/>
-          <w:color w:val="0F0F0F"/>
-          <w:sz w:val="24"/>
-          <w:szCs w:val="24"/>
-        </w:rPr>
-      </w:pPr>
+          <w:rFonts w:ascii="Times New Roman" w:eastAsia="Times New Roman" w:hAnsi="Times New Roman" w:cs="Times New Roman"/>
+          <w:b/>
+          <w:sz w:val="70"/>
+          <w:szCs w:val="70"/>
+        </w:rPr>
+      </w:pPr>
+      <w:r>
+        <w:rPr>
+          <w:rFonts w:ascii="Times New Roman" w:eastAsia="Times New Roman" w:hAnsi="Times New Roman" w:cs="Times New Roman"/>
+          <w:b/>
+          <w:sz w:val="70"/>
+          <w:szCs w:val="70"/>
+        </w:rPr>
+        <w:t>FARM FUTURO</w:t>
+      </w:r>
     </w:p>
     <w:p>
       <w:pPr>
@@ -218,6 +199,24 @@
           <w:szCs w:val="24"/>
         </w:rPr>
       </w:pPr>
+      <w:r>
+        <w:rPr>
+          <w:rFonts w:ascii="Times New Roman" w:eastAsia="Times New Roman" w:hAnsi="Times New Roman" w:cs="Times New Roman"/>
+          <w:color w:val="0F0F0F"/>
+          <w:sz w:val="30"/>
+          <w:szCs w:val="30"/>
+        </w:rPr>
+        <w:t>A Machine Learning-Based Crop Recommendation System for Precision Agriculture and Analysis of Agricultural Datasets</w:t>
+      </w:r>
+      <w:r>
+        <w:rPr>
+          <w:rFonts w:ascii="Roboto" w:eastAsia="Roboto" w:hAnsi="Roboto" w:cs="Roboto"/>
+          <w:color w:val="0F0F0F"/>
+          <w:sz w:val="24"/>
+          <w:szCs w:val="24"/>
+        </w:rPr>
+        <w:t>.</w:t>
+      </w:r>
     </w:p>
     <w:p>
       <w:pPr>
@@ -230,56 +229,12 @@
         <w:spacing w:before="240" w:after="240"/>
         <w:jc w:val="center"/>
         <w:rPr>
-          <w:rFonts w:ascii="Times New Roman" w:eastAsia="Times New Roman" w:hAnsi="Times New Roman" w:cs="Times New Roman"/>
-          <w:color w:val="0F0F0F"/>
-          <w:sz w:val="30"/>
-          <w:szCs w:val="30"/>
-        </w:rPr>
-      </w:pPr>
-      <w:r>
-        <w:rPr>
-          <w:rFonts w:ascii="Times New Roman" w:eastAsia="Times New Roman" w:hAnsi="Times New Roman" w:cs="Times New Roman"/>
-          <w:noProof/>
-          <w:color w:val="0F0F0F"/>
-          <w:sz w:val="30"/>
-          <w:szCs w:val="30"/>
-        </w:rPr>
-        <w:drawing>
-          <wp:inline distT="114300" distB="114300" distL="114300" distR="114300" wp14:anchorId="62689704" wp14:editId="617672B5">
-            <wp:extent cx="4095750" cy="2274177"/>
-            <wp:effectExtent l="0" t="0" r="0" b="0"/>
-            <wp:docPr id="9" name="image1.jpg"/>
-            <wp:cNvGraphicFramePr/>
-            <a:graphic xmlns:a="http://schemas.openxmlformats.org/drawingml/2006/main">
-              <a:graphicData uri="http://schemas.openxmlformats.org/drawingml/2006/picture">
-                <pic:pic xmlns:pic="http://schemas.openxmlformats.org/drawingml/2006/picture">
-                  <pic:nvPicPr>
-                    <pic:cNvPr id="0" name="image1.jpg"/>
-                    <pic:cNvPicPr preferRelativeResize="0"/>
-                  </pic:nvPicPr>
-                  <pic:blipFill>
-                    <a:blip r:embed="rId4"/>
-                    <a:srcRect/>
-                    <a:stretch>
-                      <a:fillRect/>
-                    </a:stretch>
-                  </pic:blipFill>
-                  <pic:spPr>
-                    <a:xfrm>
-                      <a:off x="0" y="0"/>
-                      <a:ext cx="4095750" cy="2274177"/>
-                    </a:xfrm>
-                    <a:prstGeom prst="rect">
-                      <a:avLst/>
-                    </a:prstGeom>
-                    <a:ln/>
-                  </pic:spPr>
-                </pic:pic>
-              </a:graphicData>
-            </a:graphic>
-          </wp:inline>
-        </w:drawing>
-      </w:r>
+          <w:rFonts w:ascii="Roboto" w:eastAsia="Roboto" w:hAnsi="Roboto" w:cs="Roboto"/>
+          <w:color w:val="0F0F0F"/>
+          <w:sz w:val="24"/>
+          <w:szCs w:val="24"/>
+        </w:rPr>
+      </w:pPr>
     </w:p>
     <w:p>
       <w:pPr>
@@ -290,23 +245,13 @@
           <w:right w:val="single" w:sz="24" w:space="0" w:color="000000"/>
         </w:pBdr>
         <w:spacing w:before="240" w:after="240"/>
-        <w:jc w:val="center"/>
-        <w:rPr>
-          <w:rFonts w:ascii="Times New Roman" w:eastAsia="Times New Roman" w:hAnsi="Times New Roman" w:cs="Times New Roman"/>
-          <w:color w:val="0F0F0F"/>
-          <w:sz w:val="30"/>
-          <w:szCs w:val="30"/>
-        </w:rPr>
-      </w:pPr>
-      <w:r>
-        <w:rPr>
-          <w:rFonts w:ascii="Times New Roman" w:eastAsia="Times New Roman" w:hAnsi="Times New Roman" w:cs="Times New Roman"/>
-          <w:color w:val="0F0F0F"/>
-          <w:sz w:val="30"/>
-          <w:szCs w:val="30"/>
-        </w:rPr>
-        <w:t>School of Computer Science &amp; Engineering</w:t>
-      </w:r>
+        <w:rPr>
+          <w:rFonts w:ascii="Roboto" w:eastAsia="Roboto" w:hAnsi="Roboto" w:cs="Roboto"/>
+          <w:color w:val="0F0F0F"/>
+          <w:sz w:val="24"/>
+          <w:szCs w:val="24"/>
+        </w:rPr>
+      </w:pPr>
     </w:p>
     <w:p>
       <w:pPr>
@@ -319,21 +264,12 @@
         <w:spacing w:before="240" w:after="240"/>
         <w:jc w:val="center"/>
         <w:rPr>
-          <w:rFonts w:ascii="Times New Roman" w:eastAsia="Times New Roman" w:hAnsi="Times New Roman" w:cs="Times New Roman"/>
-          <w:color w:val="0F0F0F"/>
-          <w:sz w:val="30"/>
-          <w:szCs w:val="30"/>
-        </w:rPr>
-      </w:pPr>
-      <w:r>
-        <w:rPr>
-          <w:rFonts w:ascii="Times New Roman" w:eastAsia="Times New Roman" w:hAnsi="Times New Roman" w:cs="Times New Roman"/>
-          <w:color w:val="0F0F0F"/>
-          <w:sz w:val="30"/>
-          <w:szCs w:val="30"/>
-        </w:rPr>
-        <w:t>VIT-AP UNIVERSITY, INAVOLU, AMARAVATI</w:t>
-      </w:r>
+          <w:rFonts w:ascii="Roboto" w:eastAsia="Roboto" w:hAnsi="Roboto" w:cs="Roboto"/>
+          <w:color w:val="0F0F0F"/>
+          <w:sz w:val="24"/>
+          <w:szCs w:val="24"/>
+        </w:rPr>
+      </w:pPr>
     </w:p>
     <w:p>
       <w:pPr>
@@ -346,30 +282,10 @@
         <w:spacing w:before="240" w:after="240"/>
         <w:jc w:val="center"/>
         <w:rPr>
-          <w:rFonts w:ascii="Times New Roman" w:eastAsia="Times New Roman" w:hAnsi="Times New Roman" w:cs="Times New Roman"/>
-          <w:color w:val="0F0F0F"/>
-          <w:sz w:val="30"/>
-          <w:szCs w:val="30"/>
-        </w:rPr>
-      </w:pPr>
-      <w:r>
-        <w:rPr>
-          <w:rFonts w:ascii="Times New Roman" w:eastAsia="Times New Roman" w:hAnsi="Times New Roman" w:cs="Times New Roman"/>
-          <w:color w:val="0F0F0F"/>
-          <w:sz w:val="30"/>
-          <w:szCs w:val="30"/>
-        </w:rPr>
-        <w:t>November,2023</w:t>
-      </w:r>
-    </w:p>
-    <w:p>
-      <w:pPr>
-        <w:spacing w:before="240" w:after="240"/>
-        <w:rPr>
-          <w:rFonts w:ascii="Times New Roman" w:eastAsia="Times New Roman" w:hAnsi="Times New Roman" w:cs="Times New Roman"/>
-          <w:color w:val="0F0F0F"/>
-          <w:sz w:val="30"/>
-          <w:szCs w:val="30"/>
+          <w:rFonts w:ascii="Roboto" w:eastAsia="Roboto" w:hAnsi="Roboto" w:cs="Roboto"/>
+          <w:color w:val="0F0F0F"/>
+          <w:sz w:val="24"/>
+          <w:szCs w:val="24"/>
         </w:rPr>
       </w:pPr>
     </w:p>
@@ -381,34 +297,15 @@
           <w:bottom w:val="single" w:sz="24" w:space="0" w:color="000000"/>
           <w:right w:val="single" w:sz="24" w:space="0" w:color="000000"/>
         </w:pBdr>
+        <w:spacing w:before="240" w:after="240"/>
         <w:jc w:val="center"/>
         <w:rPr>
-          <w:rFonts w:ascii="Times New Roman" w:eastAsia="Times New Roman" w:hAnsi="Times New Roman" w:cs="Times New Roman"/>
-          <w:b/>
-          <w:sz w:val="60"/>
-          <w:szCs w:val="60"/>
-        </w:rPr>
-      </w:pPr>
-      <w:r>
-        <w:t xml:space="preserve">  </w:t>
-      </w:r>
-      <w:r>
-        <w:rPr>
-          <w:rFonts w:ascii="Times New Roman" w:eastAsia="Times New Roman" w:hAnsi="Times New Roman" w:cs="Times New Roman"/>
-          <w:sz w:val="50"/>
-          <w:szCs w:val="50"/>
-        </w:rPr>
-        <w:t xml:space="preserve"> </w:t>
-      </w:r>
-      <w:r>
-        <w:rPr>
-          <w:rFonts w:ascii="Times New Roman" w:eastAsia="Times New Roman" w:hAnsi="Times New Roman" w:cs="Times New Roman"/>
-          <w:b/>
-          <w:sz w:val="60"/>
-          <w:szCs w:val="60"/>
-        </w:rPr>
-        <w:t>INDEX</w:t>
-      </w:r>
+          <w:rFonts w:ascii="Roboto" w:eastAsia="Roboto" w:hAnsi="Roboto" w:cs="Roboto"/>
+          <w:color w:val="0F0F0F"/>
+          <w:sz w:val="24"/>
+          <w:szCs w:val="24"/>
+        </w:rPr>
+      </w:pPr>
     </w:p>
     <w:p>
       <w:pPr>
@@ -418,12 +315,12 @@
           <w:bottom w:val="single" w:sz="24" w:space="0" w:color="000000"/>
           <w:right w:val="single" w:sz="24" w:space="0" w:color="000000"/>
         </w:pBdr>
-        <w:jc w:val="center"/>
-        <w:rPr>
-          <w:rFonts w:ascii="Times New Roman" w:eastAsia="Times New Roman" w:hAnsi="Times New Roman" w:cs="Times New Roman"/>
-          <w:b/>
-          <w:sz w:val="50"/>
-          <w:szCs w:val="50"/>
+        <w:spacing w:before="240" w:after="240"/>
+        <w:rPr>
+          <w:rFonts w:ascii="Roboto" w:eastAsia="Roboto" w:hAnsi="Roboto" w:cs="Roboto"/>
+          <w:color w:val="0F0F0F"/>
+          <w:sz w:val="24"/>
+          <w:szCs w:val="24"/>
         </w:rPr>
       </w:pPr>
     </w:p>
@@ -436,20 +333,14 @@
           <w:right w:val="single" w:sz="24" w:space="0" w:color="000000"/>
         </w:pBdr>
         <w:spacing w:before="240" w:after="240"/>
-        <w:rPr>
-          <w:rFonts w:ascii="Times New Roman" w:eastAsia="Times New Roman" w:hAnsi="Times New Roman" w:cs="Times New Roman"/>
-          <w:sz w:val="40"/>
-          <w:szCs w:val="40"/>
-        </w:rPr>
-      </w:pPr>
-      <w:r>
-        <w:rPr>
-          <w:rFonts w:ascii="Times New Roman" w:eastAsia="Times New Roman" w:hAnsi="Times New Roman" w:cs="Times New Roman"/>
-          <w:sz w:val="40"/>
-          <w:szCs w:val="40"/>
-        </w:rPr>
-        <w:t xml:space="preserve">  01. ABSTRACT</w:t>
-      </w:r>
+        <w:jc w:val="center"/>
+        <w:rPr>
+          <w:rFonts w:ascii="Roboto" w:eastAsia="Roboto" w:hAnsi="Roboto" w:cs="Roboto"/>
+          <w:color w:val="0F0F0F"/>
+          <w:sz w:val="24"/>
+          <w:szCs w:val="24"/>
+        </w:rPr>
+      </w:pPr>
     </w:p>
     <w:p>
       <w:pPr>
@@ -460,20 +351,25 @@
           <w:right w:val="single" w:sz="24" w:space="0" w:color="000000"/>
         </w:pBdr>
         <w:spacing w:before="240" w:after="240"/>
-        <w:rPr>
-          <w:rFonts w:ascii="Times New Roman" w:eastAsia="Times New Roman" w:hAnsi="Times New Roman" w:cs="Times New Roman"/>
-          <w:sz w:val="40"/>
-          <w:szCs w:val="40"/>
-        </w:rPr>
-      </w:pPr>
-      <w:r>
-        <w:rPr>
-          <w:rFonts w:ascii="Times New Roman" w:eastAsia="Times New Roman" w:hAnsi="Times New Roman" w:cs="Times New Roman"/>
-          <w:sz w:val="40"/>
-          <w:szCs w:val="40"/>
-        </w:rPr>
-        <w:t xml:space="preserve">  02. INTRODUCTION</w:t>
-      </w:r>
+        <w:jc w:val="center"/>
+        <w:rPr>
+          <w:rFonts w:ascii="Roboto" w:eastAsia="Roboto" w:hAnsi="Roboto" w:cs="Roboto"/>
+          <w:color w:val="0F0F0F"/>
+          <w:sz w:val="24"/>
+          <w:szCs w:val="24"/>
+        </w:rPr>
+      </w:pPr>
+    </w:p>
+    <w:p>
+      <w:pPr>
+        <w:spacing w:before="240" w:after="240"/>
+        <w:rPr>
+          <w:rFonts w:ascii="Times New Roman" w:eastAsia="Times New Roman" w:hAnsi="Times New Roman" w:cs="Times New Roman"/>
+          <w:color w:val="0F0F0F"/>
+          <w:sz w:val="30"/>
+          <w:szCs w:val="30"/>
+        </w:rPr>
+      </w:pPr>
     </w:p>
     <w:p>
       <w:pPr>
@@ -483,20 +379,34 @@
           <w:bottom w:val="single" w:sz="24" w:space="0" w:color="000000"/>
           <w:right w:val="single" w:sz="24" w:space="0" w:color="000000"/>
         </w:pBdr>
-        <w:spacing w:before="240" w:after="240"/>
-        <w:rPr>
-          <w:rFonts w:ascii="Times New Roman" w:eastAsia="Times New Roman" w:hAnsi="Times New Roman" w:cs="Times New Roman"/>
-          <w:sz w:val="40"/>
-          <w:szCs w:val="40"/>
-        </w:rPr>
-      </w:pPr>
-      <w:r>
-        <w:rPr>
-          <w:rFonts w:ascii="Times New Roman" w:eastAsia="Times New Roman" w:hAnsi="Times New Roman" w:cs="Times New Roman"/>
-          <w:sz w:val="40"/>
-          <w:szCs w:val="40"/>
-        </w:rPr>
-        <w:t xml:space="preserve">  03. PROBLEM STATEMENT AND OBJECTIVE</w:t>
+        <w:jc w:val="center"/>
+        <w:rPr>
+          <w:rFonts w:ascii="Times New Roman" w:eastAsia="Times New Roman" w:hAnsi="Times New Roman" w:cs="Times New Roman"/>
+          <w:b/>
+          <w:sz w:val="60"/>
+          <w:szCs w:val="60"/>
+        </w:rPr>
+      </w:pPr>
+      <w:r>
+        <w:lastRenderedPageBreak/>
+        <w:t xml:space="preserve">  </w:t>
+      </w:r>
+      <w:r>
+        <w:rPr>
+          <w:rFonts w:ascii="Times New Roman" w:eastAsia="Times New Roman" w:hAnsi="Times New Roman" w:cs="Times New Roman"/>
+          <w:sz w:val="50"/>
+          <w:szCs w:val="50"/>
+        </w:rPr>
+        <w:t xml:space="preserve"> </w:t>
+      </w:r>
+      <w:r>
+        <w:rPr>
+          <w:rFonts w:ascii="Times New Roman" w:eastAsia="Times New Roman" w:hAnsi="Times New Roman" w:cs="Times New Roman"/>
+          <w:b/>
+          <w:sz w:val="60"/>
+          <w:szCs w:val="60"/>
+        </w:rPr>
+        <w:t>INDEX</w:t>
       </w:r>
     </w:p>
     <w:p>
@@ -507,21 +417,14 @@
           <w:bottom w:val="single" w:sz="24" w:space="0" w:color="000000"/>
           <w:right w:val="single" w:sz="24" w:space="0" w:color="000000"/>
         </w:pBdr>
-        <w:spacing w:before="240" w:after="240"/>
-        <w:rPr>
-          <w:rFonts w:ascii="Times New Roman" w:eastAsia="Times New Roman" w:hAnsi="Times New Roman" w:cs="Times New Roman"/>
-          <w:sz w:val="40"/>
-          <w:szCs w:val="40"/>
-        </w:rPr>
-      </w:pPr>
-      <w:r>
-        <w:rPr>
-          <w:rFonts w:ascii="Times New Roman" w:eastAsia="Times New Roman" w:hAnsi="Times New Roman" w:cs="Times New Roman"/>
-          <w:sz w:val="40"/>
-          <w:szCs w:val="40"/>
-        </w:rPr>
-        <w:t xml:space="preserve">  04. WORKING WITH DATA SET</w:t>
-      </w:r>
+        <w:jc w:val="center"/>
+        <w:rPr>
+          <w:rFonts w:ascii="Times New Roman" w:eastAsia="Times New Roman" w:hAnsi="Times New Roman" w:cs="Times New Roman"/>
+          <w:b/>
+          <w:sz w:val="50"/>
+          <w:szCs w:val="50"/>
+        </w:rPr>
+      </w:pPr>
     </w:p>
     <w:p>
       <w:pPr>
@@ -544,7 +447,7 @@
           <w:sz w:val="40"/>
           <w:szCs w:val="40"/>
         </w:rPr>
-        <w:t xml:space="preserve">  05. EXTRACTING DATA</w:t>
+        <w:t xml:space="preserve">  01. ABSTRACT</w:t>
       </w:r>
     </w:p>
     <w:p>
@@ -568,7 +471,7 @@
           <w:sz w:val="40"/>
           <w:szCs w:val="40"/>
         </w:rPr>
-        <w:t xml:space="preserve">  06. DATA CLEANING</w:t>
+        <w:t xml:space="preserve">  02. INTRODUCTION</w:t>
       </w:r>
     </w:p>
     <w:p>
@@ -592,7 +495,7 @@
           <w:sz w:val="40"/>
           <w:szCs w:val="40"/>
         </w:rPr>
-        <w:t xml:space="preserve">  07. DATA SORTING</w:t>
+        <w:t xml:space="preserve">  03. PROBLEM STATEMENT AND OBJECTIVE</w:t>
       </w:r>
     </w:p>
     <w:p>
@@ -616,7 +519,7 @@
           <w:sz w:val="40"/>
           <w:szCs w:val="40"/>
         </w:rPr>
-        <w:t xml:space="preserve">  08. PREDICTION/ANALYSIS USING ML TECHNIQUE</w:t>
+        <w:t xml:space="preserve">  04. WORKING WITH DATA SET</w:t>
       </w:r>
     </w:p>
     <w:p>
@@ -640,23 +543,7 @@
           <w:sz w:val="40"/>
           <w:szCs w:val="40"/>
         </w:rPr>
-        <w:t xml:space="preserve">  09. </w:t>
-      </w:r>
-      <w:r>
-        <w:rPr>
-          <w:rFonts w:ascii="Times New Roman" w:eastAsia="Times New Roman" w:hAnsi="Times New Roman" w:cs="Times New Roman"/>
-          <w:sz w:val="40"/>
-          <w:szCs w:val="40"/>
-        </w:rPr>
-        <w:t>ALGORITHM ANALYSIS &amp;</w:t>
-      </w:r>
-      <w:r>
-        <w:rPr>
-          <w:rFonts w:ascii="Times New Roman" w:eastAsia="Times New Roman" w:hAnsi="Times New Roman" w:cs="Times New Roman"/>
-          <w:sz w:val="40"/>
-          <w:szCs w:val="40"/>
-        </w:rPr>
-        <w:t>RESULTS</w:t>
+        <w:t xml:space="preserve">  05. EXTRACTING DATA</w:t>
       </w:r>
     </w:p>
     <w:p>
@@ -680,7 +567,7 @@
           <w:sz w:val="40"/>
           <w:szCs w:val="40"/>
         </w:rPr>
-        <w:t xml:space="preserve">  10. PLOTS</w:t>
+        <w:t xml:space="preserve">  06. DATA CLEANING</w:t>
       </w:r>
     </w:p>
     <w:p>
@@ -704,7 +591,7 @@
           <w:sz w:val="40"/>
           <w:szCs w:val="40"/>
         </w:rPr>
-        <w:t xml:space="preserve">  11. CONCLUSION</w:t>
+        <w:t xml:space="preserve">  07. DATA SORTING</w:t>
       </w:r>
     </w:p>
     <w:p>
@@ -722,6 +609,14 @@
           <w:szCs w:val="40"/>
         </w:rPr>
       </w:pPr>
+      <w:r>
+        <w:rPr>
+          <w:rFonts w:ascii="Times New Roman" w:eastAsia="Times New Roman" w:hAnsi="Times New Roman" w:cs="Times New Roman"/>
+          <w:sz w:val="40"/>
+          <w:szCs w:val="40"/>
+        </w:rPr>
+        <w:t xml:space="preserve">  08. PREDICTION/ANALYSIS USING ML TECHNIQUE</w:t>
+      </w:r>
     </w:p>
     <w:p>
       <w:pPr>
@@ -738,22 +633,31 @@
           <w:szCs w:val="40"/>
         </w:rPr>
       </w:pPr>
-    </w:p>
-    <w:p>
-      <w:pPr>
-        <w:spacing w:before="240" w:after="240"/>
+      <w:r>
         <w:rPr>
           <w:rFonts w:ascii="Times New Roman" w:eastAsia="Times New Roman" w:hAnsi="Times New Roman" w:cs="Times New Roman"/>
           <w:sz w:val="40"/>
           <w:szCs w:val="40"/>
         </w:rPr>
-      </w:pPr>
-    </w:p>
-    <w:p/>
-    <w:p/>
-    <w:p/>
-    <w:p/>
-    <w:p/>
+        <w:t xml:space="preserve">  09. </w:t>
+      </w:r>
+      <w:r>
+        <w:rPr>
+          <w:rFonts w:ascii="Times New Roman" w:eastAsia="Times New Roman" w:hAnsi="Times New Roman" w:cs="Times New Roman"/>
+          <w:sz w:val="40"/>
+          <w:szCs w:val="40"/>
+        </w:rPr>
+        <w:t>ALGORITHM ANALYSIS &amp;</w:t>
+      </w:r>
+      <w:r>
+        <w:rPr>
+          <w:rFonts w:ascii="Times New Roman" w:eastAsia="Times New Roman" w:hAnsi="Times New Roman" w:cs="Times New Roman"/>
+          <w:sz w:val="40"/>
+          <w:szCs w:val="40"/>
+        </w:rPr>
+        <w:t>RESULTS</w:t>
+      </w:r>
+    </w:p>
     <w:p>
       <w:pPr>
         <w:pBdr>
@@ -762,13 +666,21 @@
           <w:bottom w:val="single" w:sz="24" w:space="0" w:color="000000"/>
           <w:right w:val="single" w:sz="24" w:space="0" w:color="000000"/>
         </w:pBdr>
-        <w:rPr>
-          <w:rFonts w:ascii="Times New Roman" w:eastAsia="Times New Roman" w:hAnsi="Times New Roman" w:cs="Times New Roman"/>
-          <w:b/>
+        <w:spacing w:before="240" w:after="240"/>
+        <w:rPr>
+          <w:rFonts w:ascii="Times New Roman" w:eastAsia="Times New Roman" w:hAnsi="Times New Roman" w:cs="Times New Roman"/>
           <w:sz w:val="40"/>
           <w:szCs w:val="40"/>
         </w:rPr>
       </w:pPr>
+      <w:r>
+        <w:rPr>
+          <w:rFonts w:ascii="Times New Roman" w:eastAsia="Times New Roman" w:hAnsi="Times New Roman" w:cs="Times New Roman"/>
+          <w:sz w:val="40"/>
+          <w:szCs w:val="40"/>
+        </w:rPr>
+        <w:t xml:space="preserve">  10. PLOTS</w:t>
+      </w:r>
     </w:p>
     <w:p>
       <w:pPr>
@@ -778,9 +690,9 @@
           <w:bottom w:val="single" w:sz="24" w:space="0" w:color="000000"/>
           <w:right w:val="single" w:sz="24" w:space="0" w:color="000000"/>
         </w:pBdr>
-        <w:rPr>
-          <w:rFonts w:ascii="Times New Roman" w:eastAsia="Times New Roman" w:hAnsi="Times New Roman" w:cs="Times New Roman"/>
-          <w:b/>
+        <w:spacing w:before="240" w:after="240"/>
+        <w:rPr>
+          <w:rFonts w:ascii="Times New Roman" w:eastAsia="Times New Roman" w:hAnsi="Times New Roman" w:cs="Times New Roman"/>
           <w:sz w:val="40"/>
           <w:szCs w:val="40"/>
         </w:rPr>
@@ -788,11 +700,10 @@
       <w:r>
         <w:rPr>
           <w:rFonts w:ascii="Times New Roman" w:eastAsia="Times New Roman" w:hAnsi="Times New Roman" w:cs="Times New Roman"/>
-          <w:b/>
           <w:sz w:val="40"/>
           <w:szCs w:val="40"/>
         </w:rPr>
-        <w:t>1.ABSTRACT</w:t>
+        <w:t xml:space="preserve">  11. CONCLUSION</w:t>
       </w:r>
     </w:p>
     <w:p>
@@ -803,9 +714,9 @@
           <w:bottom w:val="single" w:sz="24" w:space="0" w:color="000000"/>
           <w:right w:val="single" w:sz="24" w:space="0" w:color="000000"/>
         </w:pBdr>
-        <w:rPr>
-          <w:rFonts w:ascii="Times New Roman" w:eastAsia="Times New Roman" w:hAnsi="Times New Roman" w:cs="Times New Roman"/>
-          <w:b/>
+        <w:spacing w:before="240" w:after="240"/>
+        <w:rPr>
+          <w:rFonts w:ascii="Times New Roman" w:eastAsia="Times New Roman" w:hAnsi="Times New Roman" w:cs="Times New Roman"/>
           <w:sz w:val="40"/>
           <w:szCs w:val="40"/>
         </w:rPr>
@@ -819,64 +730,16 @@
           <w:bottom w:val="single" w:sz="24" w:space="0" w:color="000000"/>
           <w:right w:val="single" w:sz="24" w:space="0" w:color="000000"/>
         </w:pBdr>
-        <w:jc w:val="both"/>
-        <w:rPr>
-          <w:rFonts w:ascii="Times New Roman" w:eastAsia="Times New Roman" w:hAnsi="Times New Roman" w:cs="Times New Roman"/>
-          <w:color w:val="0F0F0F"/>
-          <w:sz w:val="24"/>
-          <w:szCs w:val="24"/>
-        </w:rPr>
-      </w:pPr>
-      <w:r>
-        <w:rPr>
-          <w:rFonts w:ascii="Times New Roman" w:eastAsia="Times New Roman" w:hAnsi="Times New Roman" w:cs="Times New Roman"/>
-          <w:color w:val="0F0F0F"/>
-          <w:sz w:val="24"/>
-          <w:szCs w:val="24"/>
-        </w:rPr>
-        <w:t>FARM FUTURO is a cutting-edge</w:t>
-      </w:r>
-      <w:r>
-        <w:rPr>
-          <w:rFonts w:ascii="Roboto" w:eastAsia="Roboto" w:hAnsi="Roboto" w:cs="Roboto"/>
-          <w:color w:val="0F0F0F"/>
-          <w:sz w:val="24"/>
-          <w:szCs w:val="24"/>
-        </w:rPr>
-        <w:t xml:space="preserve"> </w:t>
-      </w:r>
-      <w:r>
-        <w:rPr>
-          <w:rFonts w:ascii="Times New Roman" w:eastAsia="Times New Roman" w:hAnsi="Times New Roman" w:cs="Times New Roman"/>
-          <w:color w:val="0F0F0F"/>
-          <w:sz w:val="24"/>
-          <w:szCs w:val="24"/>
-        </w:rPr>
-        <w:t xml:space="preserve">Machine Learning (ML) project designed to address the challenges faced by farmers in making informed crop decisions. This innovative system utilizes advanced ML algorithms to analyze user-provided inputs, such as geographical location (states), crop preferences (cereals, pulses, fruits, cash crops), and environmental factors (rainfall, </w:t>
-      </w:r>
-      <w:proofErr w:type="spellStart"/>
-      <w:proofErr w:type="gramStart"/>
-      <w:r>
-        <w:rPr>
-          <w:rFonts w:ascii="Times New Roman" w:eastAsia="Times New Roman" w:hAnsi="Times New Roman" w:cs="Times New Roman"/>
-          <w:color w:val="0F0F0F"/>
-          <w:sz w:val="24"/>
-          <w:szCs w:val="24"/>
-        </w:rPr>
-        <w:t>temperature,humidity</w:t>
-      </w:r>
-      <w:proofErr w:type="spellEnd"/>
-      <w:proofErr w:type="gramEnd"/>
-      <w:r>
-        <w:rPr>
-          <w:rFonts w:ascii="Times New Roman" w:eastAsia="Times New Roman" w:hAnsi="Times New Roman" w:cs="Times New Roman"/>
-          <w:color w:val="0F0F0F"/>
-          <w:sz w:val="24"/>
-          <w:szCs w:val="24"/>
-        </w:rPr>
-        <w:t>, soil pH). FARM FUTURO aims to empower farmers with precise and timely recommendations, guiding them towards optimal crop selection based on their specific conditions and seasonal variations. This project represents a pivotal advancement in precision agriculture, fostering sustainable farming practices and maximizing agricultural productivity.</w:t>
-      </w:r>
-    </w:p>
+        <w:spacing w:before="240" w:after="240"/>
+        <w:rPr>
+          <w:rFonts w:ascii="Times New Roman" w:eastAsia="Times New Roman" w:hAnsi="Times New Roman" w:cs="Times New Roman"/>
+          <w:sz w:val="40"/>
+          <w:szCs w:val="40"/>
+        </w:rPr>
+      </w:pPr>
+    </w:p>
+    <w:p/>
+    <w:p/>
     <w:p>
       <w:pPr>
         <w:pBdr>
@@ -887,9 +750,9 @@
         </w:pBdr>
         <w:rPr>
           <w:rFonts w:ascii="Times New Roman" w:eastAsia="Times New Roman" w:hAnsi="Times New Roman" w:cs="Times New Roman"/>
-          <w:color w:val="0F0F0F"/>
-          <w:sz w:val="24"/>
-          <w:szCs w:val="24"/>
+          <w:b/>
+          <w:sz w:val="40"/>
+          <w:szCs w:val="40"/>
         </w:rPr>
       </w:pPr>
     </w:p>
@@ -903,19 +766,19 @@
         </w:pBdr>
         <w:rPr>
           <w:rFonts w:ascii="Times New Roman" w:eastAsia="Times New Roman" w:hAnsi="Times New Roman" w:cs="Times New Roman"/>
-          <w:color w:val="0F0F0F"/>
-          <w:sz w:val="24"/>
-          <w:szCs w:val="24"/>
-        </w:rPr>
-      </w:pPr>
-      <w:r>
-        <w:rPr>
-          <w:rFonts w:ascii="Times New Roman" w:eastAsia="Times New Roman" w:hAnsi="Times New Roman" w:cs="Times New Roman"/>
-          <w:color w:val="0F0F0F"/>
-          <w:sz w:val="24"/>
-          <w:szCs w:val="24"/>
-        </w:rPr>
-        <w:t>The heart of FARM FUTURO lies in its sophisticated ML algorithms that analyze historical agricultural data, climatic patterns, and soil conditions. By employing advanced data analytics techniques, the system identifies patterns and correlations that traditional farming methods may overlook. This enables FARM FUTURO to offer precise and timely crop recommendations that are not only suited to the farmer's preferences but also optimized for the specific environmental conditions of the region.</w:t>
+          <w:b/>
+          <w:sz w:val="40"/>
+          <w:szCs w:val="40"/>
+        </w:rPr>
+      </w:pPr>
+      <w:r>
+        <w:rPr>
+          <w:rFonts w:ascii="Times New Roman" w:eastAsia="Times New Roman" w:hAnsi="Times New Roman" w:cs="Times New Roman"/>
+          <w:b/>
+          <w:sz w:val="40"/>
+          <w:szCs w:val="40"/>
+        </w:rPr>
+        <w:t>1.ABSTRACT</w:t>
       </w:r>
     </w:p>
     <w:p>
@@ -928,9 +791,9 @@
         </w:pBdr>
         <w:rPr>
           <w:rFonts w:ascii="Times New Roman" w:eastAsia="Times New Roman" w:hAnsi="Times New Roman" w:cs="Times New Roman"/>
-          <w:color w:val="0F0F0F"/>
-          <w:sz w:val="24"/>
-          <w:szCs w:val="24"/>
+          <w:b/>
+          <w:sz w:val="40"/>
+          <w:szCs w:val="40"/>
         </w:rPr>
       </w:pPr>
     </w:p>
@@ -942,21 +805,62 @@
           <w:bottom w:val="single" w:sz="24" w:space="0" w:color="000000"/>
           <w:right w:val="single" w:sz="24" w:space="0" w:color="000000"/>
         </w:pBdr>
-        <w:rPr>
-          <w:rFonts w:ascii="Times New Roman" w:eastAsia="Times New Roman" w:hAnsi="Times New Roman" w:cs="Times New Roman"/>
-          <w:color w:val="0F0F0F"/>
-          <w:sz w:val="24"/>
-          <w:szCs w:val="24"/>
-        </w:rPr>
-      </w:pPr>
-      <w:r>
-        <w:rPr>
-          <w:rFonts w:ascii="Times New Roman" w:eastAsia="Times New Roman" w:hAnsi="Times New Roman" w:cs="Times New Roman"/>
-          <w:color w:val="0F0F0F"/>
-          <w:sz w:val="24"/>
-          <w:szCs w:val="24"/>
-        </w:rPr>
-        <w:t>Key features of FARM FUTURO include its ability to predict the most suitable crops for cultivation based on real-time and historical data, taking into account the variations in temperature, rainfall, and soil pH throughout the year. The system also considers seasonal factors, ensuring that farmers receive recommendations tailored to the specific planting and harvesting windows for each crop.</w:t>
+        <w:jc w:val="both"/>
+        <w:rPr>
+          <w:rFonts w:ascii="Times New Roman" w:eastAsia="Times New Roman" w:hAnsi="Times New Roman" w:cs="Times New Roman"/>
+          <w:color w:val="0F0F0F"/>
+          <w:sz w:val="24"/>
+          <w:szCs w:val="24"/>
+        </w:rPr>
+      </w:pPr>
+      <w:r>
+        <w:rPr>
+          <w:rFonts w:ascii="Times New Roman" w:eastAsia="Times New Roman" w:hAnsi="Times New Roman" w:cs="Times New Roman"/>
+          <w:color w:val="0F0F0F"/>
+          <w:sz w:val="24"/>
+          <w:szCs w:val="24"/>
+        </w:rPr>
+        <w:t>FARM FUTURO is a cutting-edge</w:t>
+      </w:r>
+      <w:r>
+        <w:rPr>
+          <w:rFonts w:ascii="Roboto" w:eastAsia="Roboto" w:hAnsi="Roboto" w:cs="Roboto"/>
+          <w:color w:val="0F0F0F"/>
+          <w:sz w:val="24"/>
+          <w:szCs w:val="24"/>
+        </w:rPr>
+        <w:t xml:space="preserve"> </w:t>
+      </w:r>
+      <w:r>
+        <w:rPr>
+          <w:rFonts w:ascii="Times New Roman" w:eastAsia="Times New Roman" w:hAnsi="Times New Roman" w:cs="Times New Roman"/>
+          <w:color w:val="0F0F0F"/>
+          <w:sz w:val="24"/>
+          <w:szCs w:val="24"/>
+        </w:rPr>
+        <w:t xml:space="preserve">Machine Learning (ML) project designed to address the challenges faced by farmers in making informed crop decisions. This innovative system utilizes advanced ML algorithms to analyze user-provided inputs, such as geographical location (states), crop preferences (cereals, pulses, fruits, cash crops), and environmental factors (rainfall, </w:t>
+      </w:r>
+      <w:proofErr w:type="spellStart"/>
+      <w:proofErr w:type="gramStart"/>
+      <w:r>
+        <w:rPr>
+          <w:rFonts w:ascii="Times New Roman" w:eastAsia="Times New Roman" w:hAnsi="Times New Roman" w:cs="Times New Roman"/>
+          <w:color w:val="0F0F0F"/>
+          <w:sz w:val="24"/>
+          <w:szCs w:val="24"/>
+        </w:rPr>
+        <w:t>temperature,humidity</w:t>
+      </w:r>
+      <w:proofErr w:type="spellEnd"/>
+      <w:proofErr w:type="gramEnd"/>
+      <w:r>
+        <w:rPr>
+          <w:rFonts w:ascii="Times New Roman" w:eastAsia="Times New Roman" w:hAnsi="Times New Roman" w:cs="Times New Roman"/>
+          <w:color w:val="0F0F0F"/>
+          <w:sz w:val="24"/>
+          <w:szCs w:val="24"/>
+        </w:rPr>
+        <w:t>, soil pH). FARM FUTURO aims to empower farmers with precise and timely recommendations, guiding them towards optimal crop selection based on their specific conditions and seasonal variations. This project represents a pivotal advancement in precision agriculture, fostering sustainable farming practices and maximizing agricultural productivity.</w:t>
       </w:r>
     </w:p>
     <w:p>
@@ -997,8 +901,154 @@
           <w:sz w:val="24"/>
           <w:szCs w:val="24"/>
         </w:rPr>
+        <w:t>The heart of FARM FUTURO lies in its sophisticated ML algorithms that analyze historical agricultural data, climatic patterns, and soil conditions. By employing advanced data analytics techniques, the system identifies patterns and correlations that traditional farming methods may overlook. This enables FARM FUTURO to offer precise and timely crop recommendations that are not only suited to the farmer's preferences but also optimized for the specific environmental conditions of the region.</w:t>
+      </w:r>
+    </w:p>
+    <w:p>
+      <w:pPr>
+        <w:pBdr>
+          <w:top w:val="single" w:sz="24" w:space="0" w:color="000000"/>
+          <w:left w:val="single" w:sz="24" w:space="0" w:color="000000"/>
+          <w:bottom w:val="single" w:sz="24" w:space="0" w:color="000000"/>
+          <w:right w:val="single" w:sz="24" w:space="0" w:color="000000"/>
+        </w:pBdr>
+        <w:rPr>
+          <w:rFonts w:ascii="Times New Roman" w:eastAsia="Times New Roman" w:hAnsi="Times New Roman" w:cs="Times New Roman"/>
+          <w:color w:val="0F0F0F"/>
+          <w:sz w:val="24"/>
+          <w:szCs w:val="24"/>
+        </w:rPr>
+      </w:pPr>
+    </w:p>
+    <w:p>
+      <w:pPr>
+        <w:pBdr>
+          <w:top w:val="single" w:sz="24" w:space="0" w:color="000000"/>
+          <w:left w:val="single" w:sz="24" w:space="0" w:color="000000"/>
+          <w:bottom w:val="single" w:sz="24" w:space="0" w:color="000000"/>
+          <w:right w:val="single" w:sz="24" w:space="0" w:color="000000"/>
+        </w:pBdr>
+        <w:rPr>
+          <w:rFonts w:ascii="Times New Roman" w:eastAsia="Times New Roman" w:hAnsi="Times New Roman" w:cs="Times New Roman"/>
+          <w:color w:val="0F0F0F"/>
+          <w:sz w:val="24"/>
+          <w:szCs w:val="24"/>
+        </w:rPr>
+      </w:pPr>
+      <w:r>
+        <w:rPr>
+          <w:rFonts w:ascii="Times New Roman" w:eastAsia="Times New Roman" w:hAnsi="Times New Roman" w:cs="Times New Roman"/>
+          <w:color w:val="0F0F0F"/>
+          <w:sz w:val="24"/>
+          <w:szCs w:val="24"/>
+        </w:rPr>
+        <w:t>Key features of FARM FUTURO include its ability to predict the most suitable crops for cultivation based on real-time and historical data, taking into account the variations in temperature, rainfall, and soil pH throughout the year. The system also considers seasonal factors, ensuring that farmers receive recommendations tailored to the specific planting and harvesting windows for each crop.</w:t>
+      </w:r>
+    </w:p>
+    <w:p>
+      <w:pPr>
+        <w:pBdr>
+          <w:top w:val="single" w:sz="24" w:space="0" w:color="000000"/>
+          <w:left w:val="single" w:sz="24" w:space="0" w:color="000000"/>
+          <w:bottom w:val="single" w:sz="24" w:space="0" w:color="000000"/>
+          <w:right w:val="single" w:sz="24" w:space="0" w:color="000000"/>
+        </w:pBdr>
+        <w:rPr>
+          <w:rFonts w:ascii="Times New Roman" w:eastAsia="Times New Roman" w:hAnsi="Times New Roman" w:cs="Times New Roman"/>
+          <w:color w:val="0F0F0F"/>
+          <w:sz w:val="24"/>
+          <w:szCs w:val="24"/>
+        </w:rPr>
+      </w:pPr>
+    </w:p>
+    <w:p>
+      <w:pPr>
+        <w:pBdr>
+          <w:top w:val="single" w:sz="24" w:space="0" w:color="000000"/>
+          <w:left w:val="single" w:sz="24" w:space="0" w:color="000000"/>
+          <w:bottom w:val="single" w:sz="24" w:space="0" w:color="000000"/>
+          <w:right w:val="single" w:sz="24" w:space="0" w:color="000000"/>
+        </w:pBdr>
+        <w:rPr>
+          <w:rFonts w:ascii="Times New Roman" w:eastAsia="Times New Roman" w:hAnsi="Times New Roman" w:cs="Times New Roman"/>
+          <w:color w:val="0F0F0F"/>
+          <w:sz w:val="24"/>
+          <w:szCs w:val="24"/>
+        </w:rPr>
+      </w:pPr>
+      <w:r>
+        <w:rPr>
+          <w:rFonts w:ascii="Times New Roman" w:eastAsia="Times New Roman" w:hAnsi="Times New Roman" w:cs="Times New Roman"/>
+          <w:color w:val="0F0F0F"/>
+          <w:sz w:val="24"/>
+          <w:szCs w:val="24"/>
+        </w:rPr>
         <w:t>FARM FUTURO represents a significant step forward in the realm of precision agriculture, harnessing the power of machine learning to empower farmers with actionable insights for informed decision-making. As agriculture faces increasing challenges posed by climate change and resource constraints, FARM FUTURO stands as a beacon of innovation, offering a scalable solution to enhance agricultural productivity, profitability, and sustainability.</w:t>
       </w:r>
+    </w:p>
+    <w:p>
+      <w:pPr>
+        <w:pBdr>
+          <w:top w:val="single" w:sz="24" w:space="0" w:color="000000"/>
+          <w:left w:val="single" w:sz="24" w:space="0" w:color="000000"/>
+          <w:bottom w:val="single" w:sz="24" w:space="0" w:color="000000"/>
+          <w:right w:val="single" w:sz="24" w:space="0" w:color="000000"/>
+        </w:pBdr>
+        <w:rPr>
+          <w:rFonts w:ascii="Times New Roman" w:eastAsia="Times New Roman" w:hAnsi="Times New Roman" w:cs="Times New Roman"/>
+          <w:color w:val="0F0F0F"/>
+          <w:sz w:val="24"/>
+          <w:szCs w:val="24"/>
+        </w:rPr>
+      </w:pPr>
+    </w:p>
+    <w:p>
+      <w:pPr>
+        <w:pBdr>
+          <w:top w:val="single" w:sz="24" w:space="0" w:color="000000"/>
+          <w:left w:val="single" w:sz="24" w:space="0" w:color="000000"/>
+          <w:bottom w:val="single" w:sz="24" w:space="0" w:color="000000"/>
+          <w:right w:val="single" w:sz="24" w:space="0" w:color="000000"/>
+        </w:pBdr>
+        <w:rPr>
+          <w:rFonts w:ascii="Times New Roman" w:eastAsia="Times New Roman" w:hAnsi="Times New Roman" w:cs="Times New Roman"/>
+          <w:color w:val="0F0F0F"/>
+          <w:sz w:val="24"/>
+          <w:szCs w:val="24"/>
+        </w:rPr>
+      </w:pPr>
+    </w:p>
+    <w:p>
+      <w:pPr>
+        <w:pBdr>
+          <w:top w:val="single" w:sz="24" w:space="0" w:color="000000"/>
+          <w:left w:val="single" w:sz="24" w:space="0" w:color="000000"/>
+          <w:bottom w:val="single" w:sz="24" w:space="0" w:color="000000"/>
+          <w:right w:val="single" w:sz="24" w:space="0" w:color="000000"/>
+        </w:pBdr>
+        <w:rPr>
+          <w:rFonts w:ascii="Times New Roman" w:eastAsia="Times New Roman" w:hAnsi="Times New Roman" w:cs="Times New Roman"/>
+          <w:color w:val="0F0F0F"/>
+          <w:sz w:val="24"/>
+          <w:szCs w:val="24"/>
+        </w:rPr>
+      </w:pPr>
+    </w:p>
+    <w:p>
+      <w:pPr>
+        <w:pBdr>
+          <w:top w:val="single" w:sz="24" w:space="0" w:color="000000"/>
+          <w:left w:val="single" w:sz="24" w:space="0" w:color="000000"/>
+          <w:bottom w:val="single" w:sz="24" w:space="0" w:color="000000"/>
+          <w:right w:val="single" w:sz="24" w:space="0" w:color="000000"/>
+        </w:pBdr>
+        <w:rPr>
+          <w:rFonts w:ascii="Times New Roman" w:eastAsia="Times New Roman" w:hAnsi="Times New Roman" w:cs="Times New Roman"/>
+          <w:color w:val="0F0F0F"/>
+          <w:sz w:val="24"/>
+          <w:szCs w:val="24"/>
+        </w:rPr>
+      </w:pPr>
     </w:p>
     <w:p>
       <w:pPr>
@@ -1055,6 +1105,7 @@
           <w:sz w:val="40"/>
           <w:szCs w:val="40"/>
         </w:rPr>
+        <w:lastRenderedPageBreak/>
         <w:t>2.INTRODUCTION</w:t>
       </w:r>
     </w:p>
@@ -1293,6 +1344,7 @@
           <w:sz w:val="40"/>
           <w:szCs w:val="40"/>
         </w:rPr>
+        <w:lastRenderedPageBreak/>
         <w:t>3.PROBLEM STATEMENT</w:t>
       </w:r>
     </w:p>
@@ -1589,6 +1641,7 @@
           <w:sz w:val="40"/>
           <w:szCs w:val="40"/>
         </w:rPr>
+        <w:lastRenderedPageBreak/>
         <w:t>4.WORKING WITH DATASET</w:t>
       </w:r>
     </w:p>
@@ -1936,7 +1989,7 @@
                     <pic:cNvPicPr preferRelativeResize="0"/>
                   </pic:nvPicPr>
                   <pic:blipFill>
-                    <a:blip r:embed="rId5"/>
+                    <a:blip r:embed="rId4"/>
                     <a:srcRect/>
                     <a:stretch>
                       <a:fillRect/>
@@ -1996,7 +2049,7 @@
                     <pic:cNvPicPr preferRelativeResize="0"/>
                   </pic:nvPicPr>
                   <pic:blipFill>
-                    <a:blip r:embed="rId6"/>
+                    <a:blip r:embed="rId5"/>
                     <a:srcRect/>
                     <a:stretch>
                       <a:fillRect/>
@@ -2710,7 +2763,7 @@
                     <pic:cNvPicPr preferRelativeResize="0"/>
                   </pic:nvPicPr>
                   <pic:blipFill>
-                    <a:blip r:embed="rId7"/>
+                    <a:blip r:embed="rId6"/>
                     <a:srcRect/>
                     <a:stretch>
                       <a:fillRect/>
@@ -2772,7 +2825,7 @@
                     <pic:cNvPicPr preferRelativeResize="0"/>
                   </pic:nvPicPr>
                   <pic:blipFill>
-                    <a:blip r:embed="rId8"/>
+                    <a:blip r:embed="rId7"/>
                     <a:srcRect/>
                     <a:stretch>
                       <a:fillRect/>
@@ -2839,7 +2892,7 @@
                     <pic:cNvPicPr preferRelativeResize="0"/>
                   </pic:nvPicPr>
                   <pic:blipFill>
-                    <a:blip r:embed="rId9"/>
+                    <a:blip r:embed="rId8"/>
                     <a:srcRect/>
                     <a:stretch>
                       <a:fillRect/>
@@ -2979,7 +3032,7 @@
                     <pic:cNvPicPr preferRelativeResize="0"/>
                   </pic:nvPicPr>
                   <pic:blipFill>
-                    <a:blip r:embed="rId10"/>
+                    <a:blip r:embed="rId9"/>
                     <a:srcRect/>
                     <a:stretch>
                       <a:fillRect/>
@@ -3046,7 +3099,7 @@
                     <pic:cNvPicPr preferRelativeResize="0"/>
                   </pic:nvPicPr>
                   <pic:blipFill>
-                    <a:blip r:embed="rId11"/>
+                    <a:blip r:embed="rId10"/>
                     <a:srcRect/>
                     <a:stretch>
                       <a:fillRect/>
@@ -3352,7 +3405,7 @@
                     <pic:cNvPicPr preferRelativeResize="0"/>
                   </pic:nvPicPr>
                   <pic:blipFill>
-                    <a:blip r:embed="rId12"/>
+                    <a:blip r:embed="rId11"/>
                     <a:srcRect/>
                     <a:stretch>
                       <a:fillRect/>
@@ -3561,7 +3614,7 @@
                     <pic:cNvPicPr/>
                   </pic:nvPicPr>
                   <pic:blipFill>
-                    <a:blip r:embed="rId13"/>
+                    <a:blip r:embed="rId12"/>
                     <a:stretch>
                       <a:fillRect/>
                     </a:stretch>
@@ -3650,7 +3703,7 @@
                     <pic:cNvPicPr/>
                   </pic:nvPicPr>
                   <pic:blipFill>
-                    <a:blip r:embed="rId14">
+                    <a:blip r:embed="rId13">
                       <a:extLst>
                         <a:ext uri="{28A0092B-C50C-407E-A947-70E740481C1C}">
                           <a14:useLocalDpi xmlns:a14="http://schemas.microsoft.com/office/drawing/2010/main" val="0"/>
@@ -3886,7 +3939,7 @@
                     <pic:cNvPicPr/>
                   </pic:nvPicPr>
                   <pic:blipFill>
-                    <a:blip r:embed="rId15"/>
+                    <a:blip r:embed="rId14"/>
                     <a:stretch>
                       <a:fillRect/>
                     </a:stretch>
@@ -3962,7 +4015,7 @@
                     <pic:cNvPicPr/>
                   </pic:nvPicPr>
                   <pic:blipFill>
-                    <a:blip r:embed="rId16"/>
+                    <a:blip r:embed="rId15"/>
                     <a:stretch>
                       <a:fillRect/>
                     </a:stretch>
@@ -4023,7 +4076,7 @@
                     <pic:cNvPicPr/>
                   </pic:nvPicPr>
                   <pic:blipFill>
-                    <a:blip r:embed="rId17"/>
+                    <a:blip r:embed="rId16"/>
                     <a:stretch>
                       <a:fillRect/>
                     </a:stretch>
@@ -4099,7 +4152,7 @@
                     <pic:cNvPicPr/>
                   </pic:nvPicPr>
                   <pic:blipFill>
-                    <a:blip r:embed="rId18"/>
+                    <a:blip r:embed="rId17"/>
                     <a:stretch>
                       <a:fillRect/>
                     </a:stretch>
@@ -4287,7 +4340,7 @@
                     <pic:cNvPicPr preferRelativeResize="0"/>
                   </pic:nvPicPr>
                   <pic:blipFill>
-                    <a:blip r:embed="rId19"/>
+                    <a:blip r:embed="rId18"/>
                     <a:srcRect/>
                     <a:stretch>
                       <a:fillRect/>
@@ -4505,7 +4558,7 @@
                     <pic:cNvPicPr preferRelativeResize="0"/>
                   </pic:nvPicPr>
                   <pic:blipFill>
-                    <a:blip r:embed="rId20"/>
+                    <a:blip r:embed="rId19"/>
                     <a:srcRect/>
                     <a:stretch>
                       <a:fillRect/>
@@ -4574,7 +4627,7 @@
                     <pic:cNvPicPr preferRelativeResize="0"/>
                   </pic:nvPicPr>
                   <pic:blipFill>
-                    <a:blip r:embed="rId21"/>
+                    <a:blip r:embed="rId20"/>
                     <a:srcRect/>
                     <a:stretch>
                       <a:fillRect/>
@@ -4682,7 +4735,7 @@
                     <pic:cNvPicPr preferRelativeResize="0"/>
                   </pic:nvPicPr>
                   <pic:blipFill>
-                    <a:blip r:embed="rId22"/>
+                    <a:blip r:embed="rId21"/>
                     <a:srcRect/>
                     <a:stretch>
                       <a:fillRect/>
@@ -4767,7 +4820,7 @@
                     <pic:cNvPicPr preferRelativeResize="0"/>
                   </pic:nvPicPr>
                   <pic:blipFill>
-                    <a:blip r:embed="rId23"/>
+                    <a:blip r:embed="rId22"/>
                     <a:srcRect/>
                     <a:stretch>
                       <a:fillRect/>
@@ -4906,7 +4959,7 @@
                     <pic:cNvPicPr preferRelativeResize="0"/>
                   </pic:nvPicPr>
                   <pic:blipFill>
-                    <a:blip r:embed="rId24"/>
+                    <a:blip r:embed="rId23"/>
                     <a:srcRect/>
                     <a:stretch>
                       <a:fillRect/>
@@ -4991,7 +5044,7 @@
                     <pic:cNvPicPr preferRelativeResize="0"/>
                   </pic:nvPicPr>
                   <pic:blipFill>
-                    <a:blip r:embed="rId25"/>
+                    <a:blip r:embed="rId24"/>
                     <a:srcRect/>
                     <a:stretch>
                       <a:fillRect/>
@@ -5141,7 +5194,7 @@
                     <pic:cNvPicPr preferRelativeResize="0"/>
                   </pic:nvPicPr>
                   <pic:blipFill>
-                    <a:blip r:embed="rId26"/>
+                    <a:blip r:embed="rId25"/>
                     <a:srcRect/>
                     <a:stretch>
                       <a:fillRect/>
@@ -5210,7 +5263,7 @@
                     <pic:cNvPicPr preferRelativeResize="0"/>
                   </pic:nvPicPr>
                   <pic:blipFill>
-                    <a:blip r:embed="rId27"/>
+                    <a:blip r:embed="rId26"/>
                     <a:srcRect/>
                     <a:stretch>
                       <a:fillRect/>

</xml_diff>